<commit_message>
2nd Commit of the Chapter 1 of Leearning Intermediate Pytorch
</commit_message>
<xml_diff>
--- a/Pytorch_Intermediate_Intro_to_ML/Pytorch_Intermediate_Intro to DL.docx
+++ b/Pytorch_Intermediate_Intro_to_ML/Pytorch_Intermediate_Intro to DL.docx
@@ -17,36 +17,6 @@
           <w14:ligatures w14:val="none"/>
         </w:rPr>
       </w:pPr>
-    </w:p>
-    <w:p>
-      <w:pPr>
-        <w:rPr>
-          <w:rFonts w:ascii="Arial" w:eastAsia="Times New Roman" w:hAnsi="Arial" w:cs="Arial"/>
-          <w:b/>
-          <w:bCs/>
-          <w:color w:val="05192D"/>
-          <w:kern w:val="0"/>
-          <w:sz w:val="44"/>
-          <w:szCs w:val="44"/>
-          <w14:ligatures w14:val="none"/>
-        </w:rPr>
-      </w:pPr>
-    </w:p>
-    <w:p>
-      <w:pPr>
-        <w:spacing w:after="0" w:line="240" w:lineRule="auto"/>
-        <w:outlineLvl w:val="1"/>
-        <w:rPr>
-          <w:rFonts w:ascii="Arial" w:eastAsia="Times New Roman" w:hAnsi="Arial" w:cs="Arial"/>
-          <w:b/>
-          <w:bCs/>
-          <w:color w:val="05192D"/>
-          <w:kern w:val="0"/>
-          <w:sz w:val="44"/>
-          <w:szCs w:val="44"/>
-          <w14:ligatures w14:val="none"/>
-        </w:rPr>
-      </w:pPr>
       <w:proofErr w:type="spellStart"/>
       <w:r>
         <w:rPr>
@@ -425,6 +395,7 @@
       <w:r>
         <w:rPr>
           <w:rFonts w:ascii="Arial" w:eastAsia="Times New Roman" w:hAnsi="Arial" w:cs="Arial"/>
+          <w:noProof/>
           <w:color w:val="05192D"/>
           <w:kern w:val="0"/>
           <w:sz w:val="24"/>
@@ -546,6 +517,7 @@
       <w:r>
         <w:rPr>
           <w:rFonts w:ascii="Arial" w:eastAsia="Times New Roman" w:hAnsi="Arial" w:cs="Arial"/>
+          <w:noProof/>
           <w:color w:val="05192D"/>
           <w:kern w:val="0"/>
           <w:sz w:val="24"/>
@@ -990,6 +962,7 @@
       <w:r>
         <w:rPr>
           <w:rFonts w:ascii="Arial" w:eastAsia="Times New Roman" w:hAnsi="Arial" w:cs="Arial"/>
+          <w:noProof/>
           <w:color w:val="05192D"/>
           <w:kern w:val="0"/>
           <w:sz w:val="24"/>
@@ -1390,6 +1363,7 @@
       <w:r>
         <w:rPr>
           <w:rFonts w:ascii="Arial" w:eastAsia="Times New Roman" w:hAnsi="Arial" w:cs="Arial"/>
+          <w:noProof/>
           <w:color w:val="05192D"/>
           <w:kern w:val="0"/>
           <w:sz w:val="24"/>
@@ -1628,6 +1602,7 @@
       <w:r>
         <w:rPr>
           <w:rFonts w:ascii="Arial" w:eastAsia="Times New Roman" w:hAnsi="Arial" w:cs="Arial"/>
+          <w:noProof/>
           <w:color w:val="05192D"/>
           <w:kern w:val="0"/>
           <w:sz w:val="24"/>
@@ -1860,6 +1835,7 @@
           <w:rFonts w:ascii="Arial" w:eastAsia="Times New Roman" w:hAnsi="Arial" w:cs="Arial"/>
           <w:b/>
           <w:bCs/>
+          <w:noProof/>
           <w:color w:val="05192D"/>
           <w:kern w:val="0"/>
           <w:sz w:val="24"/>
@@ -2119,6 +2095,7 @@
       <w:r>
         <w:rPr>
           <w:rFonts w:ascii="Arial" w:eastAsia="Times New Roman" w:hAnsi="Arial" w:cs="Arial"/>
+          <w:noProof/>
           <w:color w:val="05192D"/>
           <w:kern w:val="0"/>
           <w:sz w:val="24"/>
@@ -2230,6 +2207,7 @@
       <w:r>
         <w:rPr>
           <w:rFonts w:ascii="Arial" w:eastAsia="Times New Roman" w:hAnsi="Arial" w:cs="Arial"/>
+          <w:noProof/>
           <w:color w:val="05192D"/>
           <w:kern w:val="0"/>
           <w:sz w:val="24"/>
@@ -2442,6 +2420,7 @@
       <w:r>
         <w:rPr>
           <w:rFonts w:ascii="Arial" w:eastAsia="Times New Roman" w:hAnsi="Arial" w:cs="Arial"/>
+          <w:noProof/>
           <w:color w:val="05192D"/>
           <w:kern w:val="0"/>
           <w:sz w:val="24"/>
@@ -2577,6 +2556,7 @@
       <w:r>
         <w:rPr>
           <w:rFonts w:ascii="Arial" w:eastAsia="Times New Roman" w:hAnsi="Arial" w:cs="Arial"/>
+          <w:noProof/>
           <w:color w:val="05192D"/>
           <w:kern w:val="0"/>
           <w:sz w:val="24"/>
@@ -2701,6 +2681,7 @@
       <w:r>
         <w:rPr>
           <w:rFonts w:ascii="Arial" w:eastAsia="Times New Roman" w:hAnsi="Arial" w:cs="Arial"/>
+          <w:noProof/>
           <w:color w:val="05192D"/>
           <w:kern w:val="0"/>
           <w:sz w:val="24"/>
@@ -2874,6 +2855,9 @@
     </w:p>
     <w:p>
       <w:r>
+        <w:rPr>
+          <w:noProof/>
+        </w:rPr>
         <w:drawing>
           <wp:inline distT="0" distB="0" distL="0" distR="0" wp14:anchorId="4762D358" wp14:editId="50928E80">
             <wp:extent cx="5943600" cy="2929890"/>
@@ -2912,6 +2896,1379 @@
       </w:r>
     </w:p>
     <w:p/>
+    <w:p>
+      <w:pPr>
+        <w:spacing w:after="0" w:line="240" w:lineRule="auto"/>
+        <w:outlineLvl w:val="1"/>
+        <w:rPr>
+          <w:rFonts w:ascii="Arial" w:eastAsia="Times New Roman" w:hAnsi="Arial" w:cs="Arial"/>
+          <w:b/>
+          <w:bCs/>
+          <w:color w:val="05192D"/>
+          <w:kern w:val="0"/>
+          <w:sz w:val="48"/>
+          <w:szCs w:val="48"/>
+          <w14:ligatures w14:val="none"/>
+        </w:rPr>
+      </w:pPr>
+      <w:r>
+        <w:rPr>
+          <w:rFonts w:ascii="Arial" w:eastAsia="Times New Roman" w:hAnsi="Arial" w:cs="Arial"/>
+          <w:b/>
+          <w:bCs/>
+          <w:color w:val="05192D"/>
+          <w:kern w:val="0"/>
+          <w:sz w:val="48"/>
+          <w:szCs w:val="48"/>
+          <w14:ligatures w14:val="none"/>
+        </w:rPr>
+        <w:t>Vanishing and exploding gradients</w:t>
+      </w:r>
+    </w:p>
+    <w:p>
+      <w:pPr>
+        <w:spacing w:after="0" w:line="240" w:lineRule="auto"/>
+        <w:outlineLvl w:val="1"/>
+        <w:rPr>
+          <w:rFonts w:ascii="Arial" w:eastAsia="Times New Roman" w:hAnsi="Arial" w:cs="Arial"/>
+          <w:b/>
+          <w:bCs/>
+          <w:color w:val="05192D"/>
+          <w:kern w:val="0"/>
+          <w:sz w:val="24"/>
+          <w:szCs w:val="24"/>
+          <w14:ligatures w14:val="none"/>
+        </w:rPr>
+      </w:pPr>
+      <w:r>
+        <w:rPr>
+          <w:rFonts w:ascii="Arial" w:eastAsia="Times New Roman" w:hAnsi="Arial" w:cs="Arial"/>
+          <w:b/>
+          <w:bCs/>
+          <w:color w:val="05192D"/>
+          <w:kern w:val="0"/>
+          <w:sz w:val="24"/>
+          <w:szCs w:val="24"/>
+          <w14:ligatures w14:val="none"/>
+        </w:rPr>
+        <w:t>Vanishing gradients</w:t>
+      </w:r>
+    </w:p>
+    <w:p>
+      <w:pPr>
+        <w:spacing w:after="120" w:line="240" w:lineRule="auto"/>
+        <w:rPr>
+          <w:rFonts w:ascii="Arial" w:eastAsia="Times New Roman" w:hAnsi="Arial" w:cs="Arial"/>
+          <w:color w:val="05192D"/>
+          <w:kern w:val="0"/>
+          <w:sz w:val="24"/>
+          <w:szCs w:val="24"/>
+          <w14:ligatures w14:val="none"/>
+        </w:rPr>
+      </w:pPr>
+      <w:r>
+        <w:rPr>
+          <w:rFonts w:ascii="Arial" w:eastAsia="Times New Roman" w:hAnsi="Arial" w:cs="Arial"/>
+          <w:color w:val="05192D"/>
+          <w:kern w:val="0"/>
+          <w:sz w:val="24"/>
+          <w:szCs w:val="24"/>
+          <w14:ligatures w14:val="none"/>
+        </w:rPr>
+        <w:t xml:space="preserve">Neural networks often suffer from gradient instability during training. Sometimes, the gradients get smaller during the backward pass. This is known as vanishing gradients. </w:t>
+      </w:r>
+      <w:r>
+        <w:rPr>
+          <w:rFonts w:ascii="Arial" w:eastAsia="Times New Roman" w:hAnsi="Arial" w:cs="Arial"/>
+          <w:color w:val="05192D"/>
+          <w:kern w:val="0"/>
+          <w:sz w:val="24"/>
+          <w:szCs w:val="24"/>
+          <w14:ligatures w14:val="none"/>
+        </w:rPr>
+        <w:lastRenderedPageBreak/>
+        <w:t xml:space="preserve">As a result, earlier layers receive hardly any parameter </w:t>
+      </w:r>
+      <w:proofErr w:type="gramStart"/>
+      <w:r>
+        <w:rPr>
+          <w:rFonts w:ascii="Arial" w:eastAsia="Times New Roman" w:hAnsi="Arial" w:cs="Arial"/>
+          <w:color w:val="05192D"/>
+          <w:kern w:val="0"/>
+          <w:sz w:val="24"/>
+          <w:szCs w:val="24"/>
+          <w14:ligatures w14:val="none"/>
+        </w:rPr>
+        <w:t>updates</w:t>
+      </w:r>
+      <w:proofErr w:type="gramEnd"/>
+      <w:r>
+        <w:rPr>
+          <w:rFonts w:ascii="Arial" w:eastAsia="Times New Roman" w:hAnsi="Arial" w:cs="Arial"/>
+          <w:color w:val="05192D"/>
+          <w:kern w:val="0"/>
+          <w:sz w:val="24"/>
+          <w:szCs w:val="24"/>
+          <w14:ligatures w14:val="none"/>
+        </w:rPr>
+        <w:t xml:space="preserve"> and the model doesn't learn.</w:t>
+      </w:r>
+    </w:p>
+    <w:p>
+      <w:pPr>
+        <w:spacing w:after="0" w:line="240" w:lineRule="auto"/>
+        <w:outlineLvl w:val="1"/>
+        <w:rPr>
+          <w:rFonts w:ascii="Arial" w:eastAsia="Times New Roman" w:hAnsi="Arial" w:cs="Arial"/>
+          <w:b/>
+          <w:bCs/>
+          <w:color w:val="05192D"/>
+          <w:kern w:val="0"/>
+          <w:sz w:val="24"/>
+          <w:szCs w:val="24"/>
+          <w14:ligatures w14:val="none"/>
+        </w:rPr>
+      </w:pPr>
+      <w:r>
+        <w:rPr>
+          <w:rFonts w:ascii="Arial" w:eastAsia="Times New Roman" w:hAnsi="Arial" w:cs="Arial"/>
+          <w:b/>
+          <w:bCs/>
+          <w:color w:val="05192D"/>
+          <w:kern w:val="0"/>
+          <w:sz w:val="24"/>
+          <w:szCs w:val="24"/>
+          <w14:ligatures w14:val="none"/>
+        </w:rPr>
+        <w:t>Exploding gradients</w:t>
+      </w:r>
+    </w:p>
+    <w:p>
+      <w:pPr>
+        <w:spacing w:after="120" w:line="240" w:lineRule="auto"/>
+        <w:rPr>
+          <w:rFonts w:ascii="Arial" w:eastAsia="Times New Roman" w:hAnsi="Arial" w:cs="Arial"/>
+          <w:color w:val="05192D"/>
+          <w:kern w:val="0"/>
+          <w:sz w:val="24"/>
+          <w:szCs w:val="24"/>
+          <w14:ligatures w14:val="none"/>
+        </w:rPr>
+      </w:pPr>
+      <w:r>
+        <w:rPr>
+          <w:rFonts w:ascii="Arial" w:eastAsia="Times New Roman" w:hAnsi="Arial" w:cs="Arial"/>
+          <w:color w:val="05192D"/>
+          <w:kern w:val="0"/>
+          <w:sz w:val="24"/>
+          <w:szCs w:val="24"/>
+          <w14:ligatures w14:val="none"/>
+        </w:rPr>
+        <w:t>In other cases, the gradients get increasingly large, leading to huge parameter updates and divergent training. This is known as exploding gradients.</w:t>
+      </w:r>
+    </w:p>
+    <w:p>
+      <w:pPr>
+        <w:spacing w:after="0" w:line="240" w:lineRule="auto"/>
+        <w:outlineLvl w:val="1"/>
+        <w:rPr>
+          <w:rFonts w:ascii="Arial" w:eastAsia="Times New Roman" w:hAnsi="Arial" w:cs="Arial"/>
+          <w:b/>
+          <w:bCs/>
+          <w:color w:val="05192D"/>
+          <w:kern w:val="0"/>
+          <w:sz w:val="24"/>
+          <w:szCs w:val="24"/>
+          <w14:ligatures w14:val="none"/>
+        </w:rPr>
+      </w:pPr>
+      <w:r>
+        <w:rPr>
+          <w:rFonts w:ascii="Arial" w:eastAsia="Times New Roman" w:hAnsi="Arial" w:cs="Arial"/>
+          <w:b/>
+          <w:bCs/>
+          <w:color w:val="05192D"/>
+          <w:kern w:val="0"/>
+          <w:sz w:val="24"/>
+          <w:szCs w:val="24"/>
+          <w14:ligatures w14:val="none"/>
+        </w:rPr>
+        <w:t>Solution to unstable gradients</w:t>
+      </w:r>
+    </w:p>
+    <w:p>
+      <w:pPr>
+        <w:spacing w:after="120" w:line="240" w:lineRule="auto"/>
+        <w:rPr>
+          <w:rFonts w:ascii="Arial" w:eastAsia="Times New Roman" w:hAnsi="Arial" w:cs="Arial"/>
+          <w:color w:val="05192D"/>
+          <w:kern w:val="0"/>
+          <w:sz w:val="24"/>
+          <w:szCs w:val="24"/>
+          <w14:ligatures w14:val="none"/>
+        </w:rPr>
+      </w:pPr>
+      <w:r>
+        <w:rPr>
+          <w:rFonts w:ascii="Arial" w:eastAsia="Times New Roman" w:hAnsi="Arial" w:cs="Arial"/>
+          <w:color w:val="05192D"/>
+          <w:kern w:val="0"/>
+          <w:sz w:val="24"/>
+          <w:szCs w:val="24"/>
+          <w14:ligatures w14:val="none"/>
+        </w:rPr>
+        <w:t>To address these problems, we need a three-step solution consisting of proper weights initialization, good activations, and batch normalization. Let's review these steps.</w:t>
+      </w:r>
+    </w:p>
+    <w:p>
+      <w:pPr>
+        <w:spacing w:after="0" w:line="240" w:lineRule="auto"/>
+        <w:outlineLvl w:val="1"/>
+        <w:rPr>
+          <w:rFonts w:ascii="Arial" w:eastAsia="Times New Roman" w:hAnsi="Arial" w:cs="Arial"/>
+          <w:b/>
+          <w:bCs/>
+          <w:color w:val="05192D"/>
+          <w:kern w:val="0"/>
+          <w:sz w:val="24"/>
+          <w:szCs w:val="24"/>
+          <w14:ligatures w14:val="none"/>
+        </w:rPr>
+      </w:pPr>
+      <w:r>
+        <w:rPr>
+          <w:rFonts w:ascii="Arial" w:eastAsia="Times New Roman" w:hAnsi="Arial" w:cs="Arial"/>
+          <w:b/>
+          <w:bCs/>
+          <w:color w:val="05192D"/>
+          <w:kern w:val="0"/>
+          <w:sz w:val="24"/>
+          <w:szCs w:val="24"/>
+          <w14:ligatures w14:val="none"/>
+        </w:rPr>
+        <w:t>Weights initialization</w:t>
+      </w:r>
+    </w:p>
+    <w:p>
+      <w:pPr>
+        <w:spacing w:after="120" w:line="240" w:lineRule="auto"/>
+        <w:rPr>
+          <w:rFonts w:ascii="Arial" w:eastAsia="Times New Roman" w:hAnsi="Arial" w:cs="Arial"/>
+          <w:color w:val="05192D"/>
+          <w:kern w:val="0"/>
+          <w:sz w:val="24"/>
+          <w:szCs w:val="24"/>
+          <w14:ligatures w14:val="none"/>
+        </w:rPr>
+      </w:pPr>
+      <w:r>
+        <w:rPr>
+          <w:rFonts w:ascii="Arial" w:eastAsia="Times New Roman" w:hAnsi="Arial" w:cs="Arial"/>
+          <w:color w:val="05192D"/>
+          <w:kern w:val="0"/>
+          <w:sz w:val="24"/>
+          <w:szCs w:val="24"/>
+          <w14:ligatures w14:val="none"/>
+        </w:rPr>
+        <w:t>Whenever we create a torch layer, its parameters stored in the weight attribute get initialized to random values.</w:t>
+      </w:r>
+    </w:p>
+    <w:p>
+      <w:pPr>
+        <w:spacing w:after="120" w:line="240" w:lineRule="auto"/>
+        <w:rPr>
+          <w:rFonts w:ascii="Arial" w:eastAsia="Times New Roman" w:hAnsi="Arial" w:cs="Arial"/>
+          <w:color w:val="05192D"/>
+          <w:kern w:val="0"/>
+          <w:sz w:val="24"/>
+          <w:szCs w:val="24"/>
+          <w14:ligatures w14:val="none"/>
+        </w:rPr>
+      </w:pPr>
+      <w:r>
+        <w:rPr>
+          <w:rFonts w:ascii="Arial" w:eastAsia="Times New Roman" w:hAnsi="Arial" w:cs="Arial"/>
+          <w:color w:val="05192D"/>
+          <w:kern w:val="0"/>
+          <w:sz w:val="24"/>
+          <w:szCs w:val="24"/>
+          <w14:ligatures w14:val="none"/>
+        </w:rPr>
+        <w:t xml:space="preserve">To prevent unstable gradients, research showed that initialization should ensure that the variance of the layer's inputs is close to that of its outputs and the variance of the gradients is the same before and after passing through the layer. The way to achieve this is different for each activation function. For </w:t>
+      </w:r>
+      <w:proofErr w:type="spellStart"/>
+      <w:r>
+        <w:rPr>
+          <w:rFonts w:ascii="Arial" w:eastAsia="Times New Roman" w:hAnsi="Arial" w:cs="Arial"/>
+          <w:color w:val="05192D"/>
+          <w:kern w:val="0"/>
+          <w:sz w:val="24"/>
+          <w:szCs w:val="24"/>
+          <w14:ligatures w14:val="none"/>
+        </w:rPr>
+        <w:t>ReLU</w:t>
+      </w:r>
+      <w:proofErr w:type="spellEnd"/>
+      <w:r>
+        <w:rPr>
+          <w:rFonts w:ascii="Arial" w:eastAsia="Times New Roman" w:hAnsi="Arial" w:cs="Arial"/>
+          <w:color w:val="05192D"/>
+          <w:kern w:val="0"/>
+          <w:sz w:val="24"/>
+          <w:szCs w:val="24"/>
+          <w14:ligatures w14:val="none"/>
+        </w:rPr>
+        <w:t xml:space="preserve">, or Rectified Linear Unit, and similar activations, we can use </w:t>
+      </w:r>
+      <w:proofErr w:type="gramStart"/>
+      <w:r>
+        <w:rPr>
+          <w:rFonts w:ascii="Arial" w:eastAsia="Times New Roman" w:hAnsi="Arial" w:cs="Arial"/>
+          <w:color w:val="05192D"/>
+          <w:kern w:val="0"/>
+          <w:sz w:val="24"/>
+          <w:szCs w:val="24"/>
+          <w14:ligatures w14:val="none"/>
+        </w:rPr>
+        <w:t>He</w:t>
+      </w:r>
+      <w:proofErr w:type="gramEnd"/>
+      <w:r>
+        <w:rPr>
+          <w:rFonts w:ascii="Arial" w:eastAsia="Times New Roman" w:hAnsi="Arial" w:cs="Arial"/>
+          <w:color w:val="05192D"/>
+          <w:kern w:val="0"/>
+          <w:sz w:val="24"/>
+          <w:szCs w:val="24"/>
+          <w14:ligatures w14:val="none"/>
+        </w:rPr>
+        <w:t xml:space="preserve"> initialization, also known as </w:t>
+      </w:r>
+      <w:proofErr w:type="spellStart"/>
+      <w:r>
+        <w:rPr>
+          <w:rFonts w:ascii="Arial" w:eastAsia="Times New Roman" w:hAnsi="Arial" w:cs="Arial"/>
+          <w:color w:val="05192D"/>
+          <w:kern w:val="0"/>
+          <w:sz w:val="24"/>
+          <w:szCs w:val="24"/>
+          <w14:ligatures w14:val="none"/>
+        </w:rPr>
+        <w:t>Kaiming</w:t>
+      </w:r>
+      <w:proofErr w:type="spellEnd"/>
+      <w:r>
+        <w:rPr>
+          <w:rFonts w:ascii="Arial" w:eastAsia="Times New Roman" w:hAnsi="Arial" w:cs="Arial"/>
+          <w:color w:val="05192D"/>
+          <w:kern w:val="0"/>
+          <w:sz w:val="24"/>
+          <w:szCs w:val="24"/>
+          <w14:ligatures w14:val="none"/>
+        </w:rPr>
+        <w:t xml:space="preserve"> initialization.</w:t>
+      </w:r>
+    </w:p>
+    <w:p>
+      <w:pPr>
+        <w:shd w:val="clear" w:color="auto" w:fill="F7F7FC"/>
+        <w:spacing w:after="120" w:line="240" w:lineRule="auto"/>
+        <w:rPr>
+          <w:rFonts w:ascii="Arial" w:eastAsia="Times New Roman" w:hAnsi="Arial" w:cs="Arial"/>
+          <w:color w:val="05192D"/>
+          <w:kern w:val="0"/>
+          <w:sz w:val="24"/>
+          <w:szCs w:val="24"/>
+          <w14:ligatures w14:val="none"/>
+        </w:rPr>
+      </w:pPr>
+      <w:r>
+        <w:rPr>
+          <w:rFonts w:ascii="Arial" w:eastAsia="Times New Roman" w:hAnsi="Arial" w:cs="Arial"/>
+          <w:color w:val="05192D"/>
+          <w:kern w:val="0"/>
+          <w:sz w:val="24"/>
+          <w:szCs w:val="24"/>
+          <w14:ligatures w14:val="none"/>
+        </w:rPr>
+        <w:t xml:space="preserve">To apply this initialization, we call </w:t>
+      </w:r>
+      <w:proofErr w:type="spellStart"/>
+      <w:r>
+        <w:rPr>
+          <w:rFonts w:ascii="Arial" w:eastAsia="Times New Roman" w:hAnsi="Arial" w:cs="Arial"/>
+          <w:color w:val="05192D"/>
+          <w:kern w:val="0"/>
+          <w:sz w:val="24"/>
+          <w:szCs w:val="24"/>
+          <w14:ligatures w14:val="none"/>
+        </w:rPr>
+        <w:t>kaiming</w:t>
+      </w:r>
+      <w:proofErr w:type="spellEnd"/>
+      <w:r>
+        <w:rPr>
+          <w:rFonts w:ascii="Arial" w:eastAsia="Times New Roman" w:hAnsi="Arial" w:cs="Arial"/>
+          <w:color w:val="05192D"/>
+          <w:kern w:val="0"/>
+          <w:sz w:val="24"/>
+          <w:szCs w:val="24"/>
+          <w14:ligatures w14:val="none"/>
+        </w:rPr>
+        <w:t xml:space="preserve">-underscore-uniform-underscore from </w:t>
+      </w:r>
+      <w:proofErr w:type="spellStart"/>
+      <w:r>
+        <w:rPr>
+          <w:rFonts w:ascii="Arial" w:eastAsia="Times New Roman" w:hAnsi="Arial" w:cs="Arial"/>
+          <w:color w:val="05192D"/>
+          <w:kern w:val="0"/>
+          <w:sz w:val="24"/>
+          <w:szCs w:val="24"/>
+          <w14:ligatures w14:val="none"/>
+        </w:rPr>
+        <w:t>torch.</w:t>
+      </w:r>
+      <w:proofErr w:type="gramStart"/>
+      <w:r>
+        <w:rPr>
+          <w:rFonts w:ascii="Arial" w:eastAsia="Times New Roman" w:hAnsi="Arial" w:cs="Arial"/>
+          <w:color w:val="05192D"/>
+          <w:kern w:val="0"/>
+          <w:sz w:val="24"/>
+          <w:szCs w:val="24"/>
+          <w14:ligatures w14:val="none"/>
+        </w:rPr>
+        <w:t>nn.init</w:t>
+      </w:r>
+      <w:proofErr w:type="spellEnd"/>
+      <w:proofErr w:type="gramEnd"/>
+      <w:r>
+        <w:rPr>
+          <w:rFonts w:ascii="Arial" w:eastAsia="Times New Roman" w:hAnsi="Arial" w:cs="Arial"/>
+          <w:color w:val="05192D"/>
+          <w:kern w:val="0"/>
+          <w:sz w:val="24"/>
+          <w:szCs w:val="24"/>
+          <w14:ligatures w14:val="none"/>
+        </w:rPr>
+        <w:t xml:space="preserve"> on the layer's weight attribute. This ensures the desired variance properties.</w:t>
+      </w:r>
+    </w:p>
+    <w:p>
+      <w:pPr>
+        <w:spacing w:after="0" w:line="240" w:lineRule="auto"/>
+        <w:outlineLvl w:val="1"/>
+        <w:rPr>
+          <w:rFonts w:ascii="Arial" w:eastAsia="Times New Roman" w:hAnsi="Arial" w:cs="Arial"/>
+          <w:b/>
+          <w:bCs/>
+          <w:color w:val="05192D"/>
+          <w:kern w:val="0"/>
+          <w:sz w:val="24"/>
+          <w:szCs w:val="24"/>
+          <w14:ligatures w14:val="none"/>
+        </w:rPr>
+      </w:pPr>
+    </w:p>
+    <w:p>
+      <w:pPr>
+        <w:spacing w:after="0" w:line="240" w:lineRule="auto"/>
+        <w:outlineLvl w:val="1"/>
+        <w:rPr>
+          <w:rFonts w:ascii="Arial" w:eastAsia="Times New Roman" w:hAnsi="Arial" w:cs="Arial"/>
+          <w:b/>
+          <w:bCs/>
+          <w:color w:val="05192D"/>
+          <w:kern w:val="0"/>
+          <w:sz w:val="24"/>
+          <w:szCs w:val="24"/>
+          <w14:ligatures w14:val="none"/>
+        </w:rPr>
+      </w:pPr>
+      <w:r>
+        <w:rPr>
+          <w:rFonts w:ascii="Arial" w:eastAsia="Times New Roman" w:hAnsi="Arial" w:cs="Arial"/>
+          <w:b/>
+          <w:bCs/>
+          <w:color w:val="05192D"/>
+          <w:kern w:val="0"/>
+          <w:sz w:val="24"/>
+          <w:szCs w:val="24"/>
+          <w14:ligatures w14:val="none"/>
+        </w:rPr>
+        <w:drawing>
+          <wp:inline distT="0" distB="0" distL="0" distR="0" wp14:anchorId="0DBC8D27" wp14:editId="095A9169">
+            <wp:extent cx="5943600" cy="2291715"/>
+            <wp:effectExtent l="0" t="0" r="0" b="0"/>
+            <wp:docPr id="13" name="Picture 13"/>
+            <wp:cNvGraphicFramePr>
+              <a:graphicFrameLocks xmlns:a="http://schemas.openxmlformats.org/drawingml/2006/main" noChangeAspect="1"/>
+            </wp:cNvGraphicFramePr>
+            <a:graphic xmlns:a="http://schemas.openxmlformats.org/drawingml/2006/main">
+              <a:graphicData uri="http://schemas.openxmlformats.org/drawingml/2006/picture">
+                <pic:pic xmlns:pic="http://schemas.openxmlformats.org/drawingml/2006/picture">
+                  <pic:nvPicPr>
+                    <pic:cNvPr id="1" name=""/>
+                    <pic:cNvPicPr/>
+                  </pic:nvPicPr>
+                  <pic:blipFill>
+                    <a:blip r:embed="rId16"/>
+                    <a:stretch>
+                      <a:fillRect/>
+                    </a:stretch>
+                  </pic:blipFill>
+                  <pic:spPr>
+                    <a:xfrm>
+                      <a:off x="0" y="0"/>
+                      <a:ext cx="5943600" cy="2291715"/>
+                    </a:xfrm>
+                    <a:prstGeom prst="rect">
+                      <a:avLst/>
+                    </a:prstGeom>
+                  </pic:spPr>
+                </pic:pic>
+              </a:graphicData>
+            </a:graphic>
+          </wp:inline>
+        </w:drawing>
+      </w:r>
+    </w:p>
+    <w:p>
+      <w:pPr>
+        <w:spacing w:after="0" w:line="240" w:lineRule="auto"/>
+        <w:outlineLvl w:val="1"/>
+        <w:rPr>
+          <w:rFonts w:ascii="Arial" w:eastAsia="Times New Roman" w:hAnsi="Arial" w:cs="Arial"/>
+          <w:b/>
+          <w:bCs/>
+          <w:color w:val="05192D"/>
+          <w:kern w:val="0"/>
+          <w:sz w:val="24"/>
+          <w:szCs w:val="24"/>
+          <w14:ligatures w14:val="none"/>
+        </w:rPr>
+      </w:pPr>
+      <w:r>
+        <w:rPr>
+          <w:rFonts w:ascii="Arial" w:eastAsia="Times New Roman" w:hAnsi="Arial" w:cs="Arial"/>
+          <w:b/>
+          <w:bCs/>
+          <w:color w:val="05192D"/>
+          <w:kern w:val="0"/>
+          <w:sz w:val="24"/>
+          <w:szCs w:val="24"/>
+          <w14:ligatures w14:val="none"/>
+        </w:rPr>
+        <w:t xml:space="preserve">He / </w:t>
+      </w:r>
+      <w:proofErr w:type="spellStart"/>
+      <w:r>
+        <w:rPr>
+          <w:rFonts w:ascii="Arial" w:eastAsia="Times New Roman" w:hAnsi="Arial" w:cs="Arial"/>
+          <w:b/>
+          <w:bCs/>
+          <w:color w:val="05192D"/>
+          <w:kern w:val="0"/>
+          <w:sz w:val="24"/>
+          <w:szCs w:val="24"/>
+          <w14:ligatures w14:val="none"/>
+        </w:rPr>
+        <w:t>Kaiming</w:t>
+      </w:r>
+      <w:proofErr w:type="spellEnd"/>
+      <w:r>
+        <w:rPr>
+          <w:rFonts w:ascii="Arial" w:eastAsia="Times New Roman" w:hAnsi="Arial" w:cs="Arial"/>
+          <w:b/>
+          <w:bCs/>
+          <w:color w:val="05192D"/>
+          <w:kern w:val="0"/>
+          <w:sz w:val="24"/>
+          <w:szCs w:val="24"/>
+          <w14:ligatures w14:val="none"/>
+        </w:rPr>
+        <w:t xml:space="preserve"> initialization</w:t>
+      </w:r>
+    </w:p>
+    <w:p>
+      <w:pPr>
+        <w:spacing w:after="120" w:line="240" w:lineRule="auto"/>
+        <w:rPr>
+          <w:rFonts w:ascii="Arial" w:eastAsia="Times New Roman" w:hAnsi="Arial" w:cs="Arial"/>
+          <w:color w:val="05192D"/>
+          <w:kern w:val="0"/>
+          <w:sz w:val="24"/>
+          <w:szCs w:val="24"/>
+          <w14:ligatures w14:val="none"/>
+        </w:rPr>
+      </w:pPr>
+      <w:r>
+        <w:rPr>
+          <w:rFonts w:ascii="Arial" w:eastAsia="Times New Roman" w:hAnsi="Arial" w:cs="Arial"/>
+          <w:color w:val="05192D"/>
+          <w:kern w:val="0"/>
+          <w:sz w:val="24"/>
+          <w:szCs w:val="24"/>
+          <w14:ligatures w14:val="none"/>
+        </w:rPr>
+        <w:t xml:space="preserve">To implement it, we need one small change in our model's </w:t>
+      </w:r>
+      <w:proofErr w:type="spellStart"/>
+      <w:r>
+        <w:rPr>
+          <w:rFonts w:ascii="Arial" w:eastAsia="Times New Roman" w:hAnsi="Arial" w:cs="Arial"/>
+          <w:color w:val="05192D"/>
+          <w:kern w:val="0"/>
+          <w:sz w:val="24"/>
+          <w:szCs w:val="24"/>
+          <w14:ligatures w14:val="none"/>
+        </w:rPr>
+        <w:t>init</w:t>
+      </w:r>
+      <w:proofErr w:type="spellEnd"/>
+      <w:r>
+        <w:rPr>
+          <w:rFonts w:ascii="Arial" w:eastAsia="Times New Roman" w:hAnsi="Arial" w:cs="Arial"/>
+          <w:color w:val="05192D"/>
+          <w:kern w:val="0"/>
+          <w:sz w:val="24"/>
+          <w:szCs w:val="24"/>
+          <w14:ligatures w14:val="none"/>
+        </w:rPr>
+        <w:t xml:space="preserve"> method: for each layer, we call </w:t>
+      </w:r>
+      <w:proofErr w:type="spellStart"/>
+      <w:r>
+        <w:rPr>
+          <w:rFonts w:ascii="Arial" w:eastAsia="Times New Roman" w:hAnsi="Arial" w:cs="Arial"/>
+          <w:color w:val="05192D"/>
+          <w:kern w:val="0"/>
+          <w:sz w:val="24"/>
+          <w:szCs w:val="24"/>
+          <w14:ligatures w14:val="none"/>
+        </w:rPr>
+        <w:t>kaiming_uniform</w:t>
+      </w:r>
+      <w:proofErr w:type="spellEnd"/>
+      <w:r>
+        <w:rPr>
+          <w:rFonts w:ascii="Arial" w:eastAsia="Times New Roman" w:hAnsi="Arial" w:cs="Arial"/>
+          <w:color w:val="05192D"/>
+          <w:kern w:val="0"/>
+          <w:sz w:val="24"/>
+          <w:szCs w:val="24"/>
+          <w14:ligatures w14:val="none"/>
+        </w:rPr>
+        <w:t>_ on its weight attribute. For the last layer, where we use sigmoid activation in the forward method, we also specify nonlinearity as sigmoid.</w:t>
+      </w:r>
+    </w:p>
+    <w:p>
+      <w:pPr>
+        <w:spacing w:after="120" w:line="240" w:lineRule="auto"/>
+        <w:rPr>
+          <w:rFonts w:ascii="Arial" w:eastAsia="Times New Roman" w:hAnsi="Arial" w:cs="Arial"/>
+          <w:color w:val="05192D"/>
+          <w:kern w:val="0"/>
+          <w:sz w:val="24"/>
+          <w:szCs w:val="24"/>
+          <w14:ligatures w14:val="none"/>
+        </w:rPr>
+      </w:pPr>
+      <w:r>
+        <w:rPr>
+          <w:rFonts w:ascii="Arial" w:eastAsia="Times New Roman" w:hAnsi="Arial" w:cs="Arial"/>
+          <w:color w:val="05192D"/>
+          <w:kern w:val="0"/>
+          <w:sz w:val="24"/>
+          <w:szCs w:val="24"/>
+          <w14:ligatures w14:val="none"/>
+        </w:rPr>
+        <w:t>This is what it looks like within the full model.</w:t>
+      </w:r>
+    </w:p>
+    <w:p>
+      <w:pPr>
+        <w:spacing w:after="120" w:line="240" w:lineRule="auto"/>
+        <w:rPr>
+          <w:rFonts w:ascii="Arial" w:eastAsia="Times New Roman" w:hAnsi="Arial" w:cs="Arial"/>
+          <w:color w:val="05192D"/>
+          <w:kern w:val="0"/>
+          <w:sz w:val="24"/>
+          <w:szCs w:val="24"/>
+          <w14:ligatures w14:val="none"/>
+        </w:rPr>
+      </w:pPr>
+    </w:p>
+    <w:p>
+      <w:pPr>
+        <w:spacing w:after="120" w:line="240" w:lineRule="auto"/>
+        <w:rPr>
+          <w:rFonts w:ascii="Arial" w:eastAsia="Times New Roman" w:hAnsi="Arial" w:cs="Arial"/>
+          <w:color w:val="05192D"/>
+          <w:kern w:val="0"/>
+          <w:sz w:val="24"/>
+          <w:szCs w:val="24"/>
+          <w14:ligatures w14:val="none"/>
+        </w:rPr>
+      </w:pPr>
+    </w:p>
+    <w:p>
+      <w:pPr>
+        <w:spacing w:after="0" w:line="240" w:lineRule="auto"/>
+        <w:outlineLvl w:val="1"/>
+        <w:rPr>
+          <w:rFonts w:ascii="Arial" w:eastAsia="Times New Roman" w:hAnsi="Arial" w:cs="Arial"/>
+          <w:b/>
+          <w:bCs/>
+          <w:color w:val="05192D"/>
+          <w:kern w:val="0"/>
+          <w:sz w:val="24"/>
+          <w:szCs w:val="24"/>
+          <w14:ligatures w14:val="none"/>
+        </w:rPr>
+      </w:pPr>
+      <w:r>
+        <w:rPr>
+          <w:rFonts w:ascii="Arial" w:eastAsia="Times New Roman" w:hAnsi="Arial" w:cs="Arial"/>
+          <w:b/>
+          <w:bCs/>
+          <w:color w:val="05192D"/>
+          <w:kern w:val="0"/>
+          <w:sz w:val="24"/>
+          <w:szCs w:val="24"/>
+          <w14:ligatures w14:val="none"/>
+        </w:rPr>
+        <w:lastRenderedPageBreak/>
+        <w:drawing>
+          <wp:inline distT="0" distB="0" distL="0" distR="0" wp14:anchorId="72B8F7FF" wp14:editId="0CBAE9AE">
+            <wp:extent cx="5943600" cy="2848610"/>
+            <wp:effectExtent l="0" t="0" r="0" b="8890"/>
+            <wp:docPr id="15" name="Picture 15"/>
+            <wp:cNvGraphicFramePr>
+              <a:graphicFrameLocks xmlns:a="http://schemas.openxmlformats.org/drawingml/2006/main" noChangeAspect="1"/>
+            </wp:cNvGraphicFramePr>
+            <a:graphic xmlns:a="http://schemas.openxmlformats.org/drawingml/2006/main">
+              <a:graphicData uri="http://schemas.openxmlformats.org/drawingml/2006/picture">
+                <pic:pic xmlns:pic="http://schemas.openxmlformats.org/drawingml/2006/picture">
+                  <pic:nvPicPr>
+                    <pic:cNvPr id="1" name=""/>
+                    <pic:cNvPicPr/>
+                  </pic:nvPicPr>
+                  <pic:blipFill>
+                    <a:blip r:embed="rId17"/>
+                    <a:stretch>
+                      <a:fillRect/>
+                    </a:stretch>
+                  </pic:blipFill>
+                  <pic:spPr>
+                    <a:xfrm>
+                      <a:off x="0" y="0"/>
+                      <a:ext cx="5943600" cy="2848610"/>
+                    </a:xfrm>
+                    <a:prstGeom prst="rect">
+                      <a:avLst/>
+                    </a:prstGeom>
+                  </pic:spPr>
+                </pic:pic>
+              </a:graphicData>
+            </a:graphic>
+          </wp:inline>
+        </w:drawing>
+      </w:r>
+    </w:p>
+    <w:p>
+      <w:pPr>
+        <w:spacing w:after="0" w:line="240" w:lineRule="auto"/>
+        <w:outlineLvl w:val="1"/>
+        <w:rPr>
+          <w:rFonts w:ascii="Arial" w:eastAsia="Times New Roman" w:hAnsi="Arial" w:cs="Arial"/>
+          <w:b/>
+          <w:bCs/>
+          <w:color w:val="05192D"/>
+          <w:kern w:val="0"/>
+          <w:sz w:val="24"/>
+          <w:szCs w:val="24"/>
+          <w14:ligatures w14:val="none"/>
+        </w:rPr>
+      </w:pPr>
+    </w:p>
+    <w:p>
+      <w:pPr>
+        <w:spacing w:after="0" w:line="240" w:lineRule="auto"/>
+        <w:outlineLvl w:val="1"/>
+        <w:rPr>
+          <w:rFonts w:ascii="Arial" w:eastAsia="Times New Roman" w:hAnsi="Arial" w:cs="Arial"/>
+          <w:b/>
+          <w:bCs/>
+          <w:color w:val="05192D"/>
+          <w:kern w:val="0"/>
+          <w:sz w:val="24"/>
+          <w:szCs w:val="24"/>
+          <w14:ligatures w14:val="none"/>
+        </w:rPr>
+      </w:pPr>
+    </w:p>
+    <w:p>
+      <w:pPr>
+        <w:spacing w:after="0" w:line="240" w:lineRule="auto"/>
+        <w:outlineLvl w:val="1"/>
+        <w:rPr>
+          <w:rFonts w:ascii="Arial" w:eastAsia="Times New Roman" w:hAnsi="Arial" w:cs="Arial"/>
+          <w:b/>
+          <w:bCs/>
+          <w:color w:val="05192D"/>
+          <w:kern w:val="0"/>
+          <w:sz w:val="24"/>
+          <w:szCs w:val="24"/>
+          <w14:ligatures w14:val="none"/>
+        </w:rPr>
+      </w:pPr>
+    </w:p>
+    <w:p>
+      <w:pPr>
+        <w:spacing w:after="0" w:line="240" w:lineRule="auto"/>
+        <w:outlineLvl w:val="1"/>
+        <w:rPr>
+          <w:rFonts w:ascii="Arial" w:eastAsia="Times New Roman" w:hAnsi="Arial" w:cs="Arial"/>
+          <w:b/>
+          <w:bCs/>
+          <w:color w:val="05192D"/>
+          <w:kern w:val="0"/>
+          <w:sz w:val="24"/>
+          <w:szCs w:val="24"/>
+          <w14:ligatures w14:val="none"/>
+        </w:rPr>
+      </w:pPr>
+      <w:r>
+        <w:rPr>
+          <w:rFonts w:ascii="Arial" w:eastAsia="Times New Roman" w:hAnsi="Arial" w:cs="Arial"/>
+          <w:b/>
+          <w:bCs/>
+          <w:color w:val="05192D"/>
+          <w:kern w:val="0"/>
+          <w:sz w:val="24"/>
+          <w:szCs w:val="24"/>
+          <w14:ligatures w14:val="none"/>
+        </w:rPr>
+        <w:t>10. Activation functions</w:t>
+      </w:r>
+    </w:p>
+    <w:p>
+      <w:pPr>
+        <w:spacing w:after="0" w:line="240" w:lineRule="auto"/>
+        <w:rPr>
+          <w:rFonts w:ascii="Arial" w:eastAsia="Times New Roman" w:hAnsi="Arial" w:cs="Arial"/>
+          <w:color w:val="05192D"/>
+          <w:kern w:val="0"/>
+          <w:sz w:val="21"/>
+          <w:szCs w:val="21"/>
+          <w14:ligatures w14:val="none"/>
+        </w:rPr>
+      </w:pPr>
+      <w:r>
+        <w:rPr>
+          <w:rFonts w:ascii="Arial" w:eastAsia="Times New Roman" w:hAnsi="Arial" w:cs="Arial"/>
+          <w:color w:val="05192D"/>
+          <w:kern w:val="0"/>
+          <w:sz w:val="21"/>
+          <w:szCs w:val="21"/>
+          <w14:ligatures w14:val="none"/>
+        </w:rPr>
+        <w:t>01:46 - 02:38</w:t>
+      </w:r>
+    </w:p>
+    <w:p>
+      <w:pPr>
+        <w:spacing w:after="120" w:line="240" w:lineRule="auto"/>
+        <w:rPr>
+          <w:rFonts w:ascii="Arial" w:eastAsia="Times New Roman" w:hAnsi="Arial" w:cs="Arial"/>
+          <w:color w:val="05192D"/>
+          <w:kern w:val="0"/>
+          <w:sz w:val="24"/>
+          <w:szCs w:val="24"/>
+          <w14:ligatures w14:val="none"/>
+        </w:rPr>
+      </w:pPr>
+      <w:r>
+        <w:rPr>
+          <w:rFonts w:ascii="Arial" w:eastAsia="Times New Roman" w:hAnsi="Arial" w:cs="Arial"/>
+          <w:color w:val="05192D"/>
+          <w:kern w:val="0"/>
+          <w:sz w:val="24"/>
+          <w:szCs w:val="24"/>
+          <w14:ligatures w14:val="none"/>
+        </w:rPr>
+        <w:t xml:space="preserve">Let's discuss activation functions now. The </w:t>
+      </w:r>
+      <w:proofErr w:type="spellStart"/>
+      <w:r>
+        <w:rPr>
+          <w:rFonts w:ascii="Arial" w:eastAsia="Times New Roman" w:hAnsi="Arial" w:cs="Arial"/>
+          <w:color w:val="05192D"/>
+          <w:kern w:val="0"/>
+          <w:sz w:val="24"/>
+          <w:szCs w:val="24"/>
+          <w14:ligatures w14:val="none"/>
+        </w:rPr>
+        <w:t>ReLU</w:t>
+      </w:r>
+      <w:proofErr w:type="spellEnd"/>
+      <w:r>
+        <w:rPr>
+          <w:rFonts w:ascii="Arial" w:eastAsia="Times New Roman" w:hAnsi="Arial" w:cs="Arial"/>
+          <w:color w:val="05192D"/>
+          <w:kern w:val="0"/>
+          <w:sz w:val="24"/>
+          <w:szCs w:val="24"/>
+          <w14:ligatures w14:val="none"/>
+        </w:rPr>
+        <w:t xml:space="preserve">, or Rectified Linear Unit, is arguably the </w:t>
+      </w:r>
+      <w:proofErr w:type="gramStart"/>
+      <w:r>
+        <w:rPr>
+          <w:rFonts w:ascii="Arial" w:eastAsia="Times New Roman" w:hAnsi="Arial" w:cs="Arial"/>
+          <w:color w:val="05192D"/>
+          <w:kern w:val="0"/>
+          <w:sz w:val="24"/>
+          <w:szCs w:val="24"/>
+          <w14:ligatures w14:val="none"/>
+        </w:rPr>
+        <w:t>most commonly used</w:t>
+      </w:r>
+      <w:proofErr w:type="gramEnd"/>
+      <w:r>
+        <w:rPr>
+          <w:rFonts w:ascii="Arial" w:eastAsia="Times New Roman" w:hAnsi="Arial" w:cs="Arial"/>
+          <w:color w:val="05192D"/>
+          <w:kern w:val="0"/>
+          <w:sz w:val="24"/>
+          <w:szCs w:val="24"/>
+          <w14:ligatures w14:val="none"/>
+        </w:rPr>
+        <w:t xml:space="preserve"> activation. It's available as </w:t>
+      </w:r>
+      <w:proofErr w:type="spellStart"/>
+      <w:proofErr w:type="gramStart"/>
+      <w:r>
+        <w:rPr>
+          <w:rFonts w:ascii="Arial" w:eastAsia="Times New Roman" w:hAnsi="Arial" w:cs="Arial"/>
+          <w:color w:val="05192D"/>
+          <w:kern w:val="0"/>
+          <w:sz w:val="24"/>
+          <w:szCs w:val="24"/>
+          <w14:ligatures w14:val="none"/>
+        </w:rPr>
+        <w:t>nn.functional</w:t>
+      </w:r>
+      <w:proofErr w:type="gramEnd"/>
+      <w:r>
+        <w:rPr>
+          <w:rFonts w:ascii="Arial" w:eastAsia="Times New Roman" w:hAnsi="Arial" w:cs="Arial"/>
+          <w:color w:val="05192D"/>
+          <w:kern w:val="0"/>
+          <w:sz w:val="24"/>
+          <w:szCs w:val="24"/>
+          <w14:ligatures w14:val="none"/>
+        </w:rPr>
+        <w:t>.relu</w:t>
+      </w:r>
+      <w:proofErr w:type="spellEnd"/>
+      <w:r>
+        <w:rPr>
+          <w:rFonts w:ascii="Arial" w:eastAsia="Times New Roman" w:hAnsi="Arial" w:cs="Arial"/>
+          <w:color w:val="05192D"/>
+          <w:kern w:val="0"/>
+          <w:sz w:val="24"/>
+          <w:szCs w:val="24"/>
+          <w14:ligatures w14:val="none"/>
+        </w:rPr>
+        <w:t xml:space="preserve">. It has several advantages, but also an important drawback. It suffers from the dying neuron problem: during training, some neurons only output a zero. This is caused by the fact that </w:t>
+      </w:r>
+      <w:proofErr w:type="spellStart"/>
+      <w:r>
+        <w:rPr>
+          <w:rFonts w:ascii="Arial" w:eastAsia="Times New Roman" w:hAnsi="Arial" w:cs="Arial"/>
+          <w:color w:val="05192D"/>
+          <w:kern w:val="0"/>
+          <w:sz w:val="24"/>
+          <w:szCs w:val="24"/>
+          <w14:ligatures w14:val="none"/>
+        </w:rPr>
+        <w:t>ReLU</w:t>
+      </w:r>
+      <w:proofErr w:type="spellEnd"/>
+      <w:r>
+        <w:rPr>
+          <w:rFonts w:ascii="Arial" w:eastAsia="Times New Roman" w:hAnsi="Arial" w:cs="Arial"/>
+          <w:color w:val="05192D"/>
+          <w:kern w:val="0"/>
+          <w:sz w:val="24"/>
+          <w:szCs w:val="24"/>
+          <w14:ligatures w14:val="none"/>
+        </w:rPr>
+        <w:t xml:space="preserve"> is zero for any negative value. If inputs to a neuron become negative, it effectively dies. The ELU or Exponential Linear Unit is one activation designed to improve upon </w:t>
+      </w:r>
+      <w:proofErr w:type="spellStart"/>
+      <w:r>
+        <w:rPr>
+          <w:rFonts w:ascii="Arial" w:eastAsia="Times New Roman" w:hAnsi="Arial" w:cs="Arial"/>
+          <w:color w:val="05192D"/>
+          <w:kern w:val="0"/>
+          <w:sz w:val="24"/>
+          <w:szCs w:val="24"/>
+          <w14:ligatures w14:val="none"/>
+        </w:rPr>
+        <w:t>ReLU</w:t>
+      </w:r>
+      <w:proofErr w:type="spellEnd"/>
+      <w:r>
+        <w:rPr>
+          <w:rFonts w:ascii="Arial" w:eastAsia="Times New Roman" w:hAnsi="Arial" w:cs="Arial"/>
+          <w:color w:val="05192D"/>
+          <w:kern w:val="0"/>
+          <w:sz w:val="24"/>
+          <w:szCs w:val="24"/>
+          <w14:ligatures w14:val="none"/>
+        </w:rPr>
+        <w:t xml:space="preserve">. It's available as </w:t>
+      </w:r>
+      <w:proofErr w:type="spellStart"/>
+      <w:r>
+        <w:rPr>
+          <w:rFonts w:ascii="Arial" w:eastAsia="Times New Roman" w:hAnsi="Arial" w:cs="Arial"/>
+          <w:color w:val="05192D"/>
+          <w:kern w:val="0"/>
+          <w:sz w:val="24"/>
+          <w:szCs w:val="24"/>
+          <w14:ligatures w14:val="none"/>
+        </w:rPr>
+        <w:t>nn.functional.elu</w:t>
+      </w:r>
+      <w:proofErr w:type="spellEnd"/>
+      <w:r>
+        <w:rPr>
+          <w:rFonts w:ascii="Arial" w:eastAsia="Times New Roman" w:hAnsi="Arial" w:cs="Arial"/>
+          <w:color w:val="05192D"/>
+          <w:kern w:val="0"/>
+          <w:sz w:val="24"/>
+          <w:szCs w:val="24"/>
+          <w14:ligatures w14:val="none"/>
+        </w:rPr>
+        <w:t>. Thanks to non-zero gradients for negative values, it doesn't suffer from the dying neurons problem. Additionally, its average output is near zero, so it's less prone to vanishing gradients.</w:t>
+      </w:r>
+    </w:p>
+    <w:p>
+      <w:pPr>
+        <w:spacing w:after="120" w:line="240" w:lineRule="auto"/>
+        <w:rPr>
+          <w:rFonts w:ascii="Arial" w:eastAsia="Times New Roman" w:hAnsi="Arial" w:cs="Arial"/>
+          <w:color w:val="05192D"/>
+          <w:kern w:val="0"/>
+          <w:sz w:val="24"/>
+          <w:szCs w:val="24"/>
+          <w14:ligatures w14:val="none"/>
+        </w:rPr>
+      </w:pPr>
+    </w:p>
+    <w:p>
+      <w:pPr>
+        <w:spacing w:after="120" w:line="240" w:lineRule="auto"/>
+        <w:rPr>
+          <w:rFonts w:ascii="Arial" w:eastAsia="Times New Roman" w:hAnsi="Arial" w:cs="Arial"/>
+          <w:color w:val="05192D"/>
+          <w:kern w:val="0"/>
+          <w:sz w:val="24"/>
+          <w:szCs w:val="24"/>
+          <w14:ligatures w14:val="none"/>
+        </w:rPr>
+      </w:pPr>
+      <w:r>
+        <w:rPr>
+          <w:rFonts w:ascii="Arial" w:eastAsia="Times New Roman" w:hAnsi="Arial" w:cs="Arial"/>
+          <w:color w:val="05192D"/>
+          <w:kern w:val="0"/>
+          <w:sz w:val="24"/>
+          <w:szCs w:val="24"/>
+          <w14:ligatures w14:val="none"/>
+        </w:rPr>
+        <w:lastRenderedPageBreak/>
+        <w:drawing>
+          <wp:inline distT="0" distB="0" distL="0" distR="0" wp14:anchorId="01276B26" wp14:editId="573D9ECE">
+            <wp:extent cx="5943600" cy="2794635"/>
+            <wp:effectExtent l="0" t="0" r="0" b="5715"/>
+            <wp:docPr id="16" name="Picture 16"/>
+            <wp:cNvGraphicFramePr>
+              <a:graphicFrameLocks xmlns:a="http://schemas.openxmlformats.org/drawingml/2006/main" noChangeAspect="1"/>
+            </wp:cNvGraphicFramePr>
+            <a:graphic xmlns:a="http://schemas.openxmlformats.org/drawingml/2006/main">
+              <a:graphicData uri="http://schemas.openxmlformats.org/drawingml/2006/picture">
+                <pic:pic xmlns:pic="http://schemas.openxmlformats.org/drawingml/2006/picture">
+                  <pic:nvPicPr>
+                    <pic:cNvPr id="1" name=""/>
+                    <pic:cNvPicPr/>
+                  </pic:nvPicPr>
+                  <pic:blipFill>
+                    <a:blip r:embed="rId18"/>
+                    <a:stretch>
+                      <a:fillRect/>
+                    </a:stretch>
+                  </pic:blipFill>
+                  <pic:spPr>
+                    <a:xfrm>
+                      <a:off x="0" y="0"/>
+                      <a:ext cx="5943600" cy="2794635"/>
+                    </a:xfrm>
+                    <a:prstGeom prst="rect">
+                      <a:avLst/>
+                    </a:prstGeom>
+                  </pic:spPr>
+                </pic:pic>
+              </a:graphicData>
+            </a:graphic>
+          </wp:inline>
+        </w:drawing>
+      </w:r>
+    </w:p>
+    <w:p>
+      <w:pPr>
+        <w:spacing w:after="0" w:line="240" w:lineRule="auto"/>
+        <w:outlineLvl w:val="1"/>
+        <w:rPr>
+          <w:rFonts w:ascii="Arial" w:eastAsia="Times New Roman" w:hAnsi="Arial" w:cs="Arial"/>
+          <w:b/>
+          <w:bCs/>
+          <w:color w:val="05192D"/>
+          <w:kern w:val="0"/>
+          <w:sz w:val="24"/>
+          <w:szCs w:val="24"/>
+          <w14:ligatures w14:val="none"/>
+        </w:rPr>
+      </w:pPr>
+      <w:r>
+        <w:rPr>
+          <w:rFonts w:ascii="Arial" w:eastAsia="Times New Roman" w:hAnsi="Arial" w:cs="Arial"/>
+          <w:b/>
+          <w:bCs/>
+          <w:color w:val="05192D"/>
+          <w:kern w:val="0"/>
+          <w:sz w:val="24"/>
+          <w:szCs w:val="24"/>
+          <w14:ligatures w14:val="none"/>
+        </w:rPr>
+        <w:t>Batch normalization</w:t>
+      </w:r>
+    </w:p>
+    <w:p>
+      <w:pPr>
+        <w:spacing w:after="120" w:line="240" w:lineRule="auto"/>
+        <w:rPr>
+          <w:rFonts w:ascii="Arial" w:eastAsia="Times New Roman" w:hAnsi="Arial" w:cs="Arial"/>
+          <w:color w:val="05192D"/>
+          <w:kern w:val="0"/>
+          <w:sz w:val="24"/>
+          <w:szCs w:val="24"/>
+          <w14:ligatures w14:val="none"/>
+        </w:rPr>
+      </w:pPr>
+      <w:r>
+        <w:rPr>
+          <w:rFonts w:ascii="Arial" w:eastAsia="Times New Roman" w:hAnsi="Arial" w:cs="Arial"/>
+          <w:color w:val="05192D"/>
+          <w:kern w:val="0"/>
+          <w:sz w:val="24"/>
+          <w:szCs w:val="24"/>
+          <w14:ligatures w14:val="none"/>
+        </w:rPr>
+        <w:t xml:space="preserve">A good choice of initial weights and activation functions can alleviate unstable gradients at the beginning of training, but it doesn't prevent them from returning during training. A solution to this is batch normalization. Batch normalization is an operation applied after a layer, in which the layer's outputs are first normalized by subtracting the mean and dividing by the standard deviation. This ensures the output distribution is roughly normal. Then, the normalized outputs are scaled and shifted using shift and scale parameters that the batch normalization learns just like linear layers learn their weights. Effectively, batch norm allows the model to learn the optimal distribution of inputs to each layer before it is applied. </w:t>
+      </w:r>
+      <w:proofErr w:type="gramStart"/>
+      <w:r>
+        <w:rPr>
+          <w:rFonts w:ascii="Arial" w:eastAsia="Times New Roman" w:hAnsi="Arial" w:cs="Arial"/>
+          <w:color w:val="05192D"/>
+          <w:kern w:val="0"/>
+          <w:sz w:val="24"/>
+          <w:szCs w:val="24"/>
+          <w14:ligatures w14:val="none"/>
+        </w:rPr>
+        <w:t>This speeds</w:t>
+      </w:r>
+      <w:proofErr w:type="gramEnd"/>
+      <w:r>
+        <w:rPr>
+          <w:rFonts w:ascii="Arial" w:eastAsia="Times New Roman" w:hAnsi="Arial" w:cs="Arial"/>
+          <w:color w:val="05192D"/>
+          <w:kern w:val="0"/>
+          <w:sz w:val="24"/>
+          <w:szCs w:val="24"/>
+          <w14:ligatures w14:val="none"/>
+        </w:rPr>
+        <w:t xml:space="preserve"> up the loss decrease and makes it more immune to unstable gradient issues.</w:t>
+      </w:r>
+    </w:p>
+    <w:p>
+      <w:pPr>
+        <w:shd w:val="clear" w:color="auto" w:fill="F7F7FC"/>
+        <w:spacing w:after="120" w:line="240" w:lineRule="auto"/>
+        <w:rPr>
+          <w:rFonts w:ascii="Arial" w:eastAsia="Times New Roman" w:hAnsi="Arial" w:cs="Arial"/>
+          <w:color w:val="05192D"/>
+          <w:kern w:val="0"/>
+          <w:sz w:val="24"/>
+          <w:szCs w:val="24"/>
+          <w14:ligatures w14:val="none"/>
+        </w:rPr>
+      </w:pPr>
+      <w:r>
+        <w:rPr>
+          <w:rFonts w:ascii="Arial" w:eastAsia="Times New Roman" w:hAnsi="Arial" w:cs="Arial"/>
+          <w:color w:val="05192D"/>
+          <w:kern w:val="0"/>
+          <w:sz w:val="24"/>
+          <w:szCs w:val="24"/>
+          <w14:ligatures w14:val="none"/>
+        </w:rPr>
+        <w:t xml:space="preserve">To add batch normalization to a </w:t>
+      </w:r>
+      <w:proofErr w:type="spellStart"/>
+      <w:r>
+        <w:rPr>
+          <w:rFonts w:ascii="Arial" w:eastAsia="Times New Roman" w:hAnsi="Arial" w:cs="Arial"/>
+          <w:color w:val="05192D"/>
+          <w:kern w:val="0"/>
+          <w:sz w:val="24"/>
+          <w:szCs w:val="24"/>
+          <w14:ligatures w14:val="none"/>
+        </w:rPr>
+        <w:t>PyTorch</w:t>
+      </w:r>
+      <w:proofErr w:type="spellEnd"/>
+      <w:r>
+        <w:rPr>
+          <w:rFonts w:ascii="Arial" w:eastAsia="Times New Roman" w:hAnsi="Arial" w:cs="Arial"/>
+          <w:color w:val="05192D"/>
+          <w:kern w:val="0"/>
+          <w:sz w:val="24"/>
+          <w:szCs w:val="24"/>
+          <w14:ligatures w14:val="none"/>
+        </w:rPr>
+        <w:t xml:space="preserve"> model, we must define the batch norm layer using </w:t>
+      </w:r>
+      <w:proofErr w:type="gramStart"/>
+      <w:r>
+        <w:rPr>
+          <w:rFonts w:ascii="Arial" w:eastAsia="Times New Roman" w:hAnsi="Arial" w:cs="Arial"/>
+          <w:color w:val="05192D"/>
+          <w:kern w:val="0"/>
+          <w:sz w:val="24"/>
+          <w:szCs w:val="24"/>
+          <w14:ligatures w14:val="none"/>
+        </w:rPr>
+        <w:t>nn.BatchNorm</w:t>
+      </w:r>
+      <w:proofErr w:type="gramEnd"/>
+      <w:r>
+        <w:rPr>
+          <w:rFonts w:ascii="Arial" w:eastAsia="Times New Roman" w:hAnsi="Arial" w:cs="Arial"/>
+          <w:color w:val="05192D"/>
+          <w:kern w:val="0"/>
+          <w:sz w:val="24"/>
+          <w:szCs w:val="24"/>
+          <w14:ligatures w14:val="none"/>
+        </w:rPr>
+        <w:t xml:space="preserve">1d in the </w:t>
+      </w:r>
+      <w:proofErr w:type="spellStart"/>
+      <w:r>
+        <w:rPr>
+          <w:rFonts w:ascii="Arial" w:eastAsia="Times New Roman" w:hAnsi="Arial" w:cs="Arial"/>
+          <w:color w:val="05192D"/>
+          <w:kern w:val="0"/>
+          <w:sz w:val="24"/>
+          <w:szCs w:val="24"/>
+          <w14:ligatures w14:val="none"/>
+        </w:rPr>
+        <w:t>init</w:t>
+      </w:r>
+      <w:proofErr w:type="spellEnd"/>
+      <w:r>
+        <w:rPr>
+          <w:rFonts w:ascii="Arial" w:eastAsia="Times New Roman" w:hAnsi="Arial" w:cs="Arial"/>
+          <w:color w:val="05192D"/>
+          <w:kern w:val="0"/>
+          <w:sz w:val="24"/>
+          <w:szCs w:val="24"/>
+          <w14:ligatures w14:val="none"/>
+        </w:rPr>
+        <w:t xml:space="preserve"> method. Here, we call it "bn1". We pass it the input size, which needs to be equal to the preceding layer's output size, in this case 16. Then, in the forward method, we pass the linear layer's output to the batch norm layer and pass the result to the activation function.</w:t>
+      </w:r>
+    </w:p>
+    <w:p>
+      <w:r>
+        <w:drawing>
+          <wp:anchor distT="0" distB="0" distL="114300" distR="114300" simplePos="0" relativeHeight="251660288" behindDoc="0" locked="0" layoutInCell="1" allowOverlap="1" wp14:anchorId="67D38BB6">
+            <wp:simplePos x="0" y="0"/>
+            <wp:positionH relativeFrom="column">
+              <wp:posOffset>0</wp:posOffset>
+            </wp:positionH>
+            <wp:positionV relativeFrom="paragraph">
+              <wp:posOffset>40005</wp:posOffset>
+            </wp:positionV>
+            <wp:extent cx="5300980" cy="2981325"/>
+            <wp:effectExtent l="0" t="0" r="0" b="0"/>
+            <wp:wrapNone/>
+            <wp:docPr id="17" name="Picture 17"/>
+            <wp:cNvGraphicFramePr>
+              <a:graphicFrameLocks xmlns:a="http://schemas.openxmlformats.org/drawingml/2006/main" noChangeAspect="1"/>
+            </wp:cNvGraphicFramePr>
+            <a:graphic xmlns:a="http://schemas.openxmlformats.org/drawingml/2006/main">
+              <a:graphicData uri="http://schemas.openxmlformats.org/drawingml/2006/picture">
+                <pic:pic xmlns:pic="http://schemas.openxmlformats.org/drawingml/2006/picture">
+                  <pic:nvPicPr>
+                    <pic:cNvPr id="1" name=""/>
+                    <pic:cNvPicPr/>
+                  </pic:nvPicPr>
+                  <pic:blipFill>
+                    <a:blip r:embed="rId19">
+                      <a:extLst>
+                        <a:ext uri="{28A0092B-C50C-407E-A947-70E740481C1C}">
+                          <a14:useLocalDpi xmlns:a14="http://schemas.microsoft.com/office/drawing/2010/main" val="0"/>
+                        </a:ext>
+                      </a:extLst>
+                    </a:blip>
+                    <a:stretch>
+                      <a:fillRect/>
+                    </a:stretch>
+                  </pic:blipFill>
+                  <pic:spPr>
+                    <a:xfrm>
+                      <a:off x="0" y="0"/>
+                      <a:ext cx="5300980" cy="2981325"/>
+                    </a:xfrm>
+                    <a:prstGeom prst="rect">
+                      <a:avLst/>
+                    </a:prstGeom>
+                  </pic:spPr>
+                </pic:pic>
+              </a:graphicData>
+            </a:graphic>
+            <wp14:sizeRelH relativeFrom="margin">
+              <wp14:pctWidth>0</wp14:pctWidth>
+            </wp14:sizeRelH>
+            <wp14:sizeRelV relativeFrom="margin">
+              <wp14:pctHeight>0</wp14:pctHeight>
+            </wp14:sizeRelV>
+          </wp:anchor>
+        </w:drawing>
+      </w:r>
+    </w:p>
+    <w:p>
+      <w:r>
+        <w:br w:type="page"/>
+      </w:r>
+    </w:p>
     <w:p/>
     <w:sectPr>
       <w:pgSz w:w="12240" w:h="15840"/>

</xml_diff>